<commit_message>
Progress on setting up and running t-test for Python for Data Science mini-project
</commit_message>
<xml_diff>
--- a/Stats/Udacity/DataAnalystNanoDegree/IntroToInferentialStats/Notes/Lesson6_t_Test_pt3.docx
+++ b/Stats/Udacity/DataAnalystNanoDegree/IntroToInferentialStats/Notes/Lesson6_t_Test_pt3.docx
@@ -158,13 +158,8 @@
         <w:ind w:left="720"/>
       </w:pPr>
       <w:r>
-        <w:t>pre/</w:t>
-      </w:r>
-      <w:proofErr w:type="spellStart"/>
-      <w:r>
-        <w:t>post test</w:t>
-      </w:r>
-      <w:proofErr w:type="spellEnd"/>
+        <w:t>pre/post test</w:t>
+      </w:r>
       <w:r>
         <w:t xml:space="preserve"> </w:t>
       </w:r>
@@ -394,7 +389,19 @@
         <w:rPr>
           <w:u w:val="single"/>
         </w:rPr>
-        <w:t>Advantages of dependent samples:</w:t>
+        <w:t xml:space="preserve">Advantages of </w:t>
+      </w:r>
+      <w:r>
+        <w:rPr>
+          <w:u w:val="single"/>
+        </w:rPr>
+        <w:t>in</w:t>
+      </w:r>
+      <w:r>
+        <w:rPr>
+          <w:u w:val="single"/>
+        </w:rPr>
+        <w:t>dependent samples:</w:t>
       </w:r>
     </w:p>
     <w:p>
@@ -511,193 +518,202 @@
         <w:rPr>
           <w:u w:val="single"/>
         </w:rPr>
-        <w:t>Disadvantages of dependent samples:</w:t>
-      </w:r>
-    </w:p>
-    <w:p>
-      <w:pPr>
-        <w:pStyle w:val="ListBullet"/>
-        <w:tabs>
-          <w:tab w:val="clear" w:pos="360"/>
-          <w:tab w:val="num" w:pos="1080"/>
-        </w:tabs>
-        <w:ind w:left="1080"/>
-      </w:pPr>
-      <w:r>
-        <w:t xml:space="preserve">Can’t control for individual differences </w:t>
-      </w:r>
-    </w:p>
-    <w:p>
-      <w:pPr>
-        <w:pStyle w:val="ListBullet"/>
-        <w:tabs>
-          <w:tab w:val="clear" w:pos="360"/>
-          <w:tab w:val="num" w:pos="1440"/>
-        </w:tabs>
-        <w:ind w:left="1440"/>
-      </w:pPr>
-      <w:r>
-        <w:t>Need more subjects (larger n) + to randomize the 2 groups taking the 2 Tx’s to control for this as best as possible</w:t>
-      </w:r>
-    </w:p>
-    <w:p>
-      <w:pPr>
-        <w:pStyle w:val="ListBullet"/>
-        <w:tabs>
-          <w:tab w:val="clear" w:pos="360"/>
-          <w:tab w:val="num" w:pos="1440"/>
-        </w:tabs>
-        <w:ind w:left="1440"/>
-      </w:pPr>
-      <w:r>
-        <w:t>Makes it less cost-effect, more time-consuming, + generally more expensive</w:t>
-      </w:r>
-    </w:p>
-    <w:p>
-      <w:pPr>
-        <w:pStyle w:val="ListBullet"/>
-        <w:tabs>
-          <w:tab w:val="clear" w:pos="360"/>
-          <w:tab w:val="num" w:pos="720"/>
-        </w:tabs>
-        <w:ind w:left="720"/>
-      </w:pPr>
-      <w:r>
-        <w:rPr>
-          <w:b/>
-        </w:rPr>
-        <w:t xml:space="preserve">Experimental study </w:t>
-      </w:r>
-      <w:r>
-        <w:sym w:font="Wingdings" w:char="F0E0"/>
-      </w:r>
-      <w:r>
-        <w:t xml:space="preserve"> give Tx to subjects</w:t>
-      </w:r>
-    </w:p>
-    <w:p>
-      <w:pPr>
-        <w:pStyle w:val="ListBullet"/>
-        <w:tabs>
-          <w:tab w:val="clear" w:pos="360"/>
-          <w:tab w:val="num" w:pos="720"/>
-        </w:tabs>
-        <w:ind w:left="720"/>
-      </w:pPr>
-      <w:r>
-        <w:rPr>
-          <w:b/>
-        </w:rPr>
-        <w:t xml:space="preserve">Observational study </w:t>
-      </w:r>
-      <w:r>
-        <w:sym w:font="Wingdings" w:char="F0E0"/>
-      </w:r>
-      <w:r>
-        <w:t xml:space="preserve"> observe characteristics of 2 different populations + compare</w:t>
-      </w:r>
-    </w:p>
-    <w:p>
-      <w:pPr>
-        <w:pStyle w:val="ListBullet"/>
-      </w:pPr>
-      <w:r>
-        <w:t>Independent</w:t>
-      </w:r>
-      <w:r>
-        <w:t xml:space="preserve"> sample studies use the </w:t>
-      </w:r>
-      <w:r>
-        <w:rPr>
-          <w:i/>
-        </w:rPr>
-        <w:t>same</w:t>
-      </w:r>
-      <w:r>
-        <w:t xml:space="preserve"> h(0) and h(a) technique</w:t>
-      </w:r>
-      <w:r>
-        <w:t xml:space="preserve"> +</w:t>
-      </w:r>
-      <w:r>
-        <w:t xml:space="preserve"> </w:t>
-      </w:r>
-      <w:r>
-        <w:rPr>
-          <w:i/>
-        </w:rPr>
-        <w:t>same</w:t>
-      </w:r>
-      <w:r>
-        <w:t xml:space="preserve"> </w:t>
-      </w:r>
-      <w:r>
-        <w:t xml:space="preserve">methods on </w:t>
-      </w:r>
-      <w:r>
-        <w:t>how we make a statistical decision (p &lt; alpha or not) as dependent sample studies</w:t>
-      </w:r>
-    </w:p>
-    <w:p>
-      <w:pPr>
-        <w:pStyle w:val="ListBullet"/>
-        <w:tabs>
-          <w:tab w:val="clear" w:pos="360"/>
-          <w:tab w:val="num" w:pos="720"/>
-        </w:tabs>
-        <w:ind w:left="720"/>
-      </w:pPr>
-      <w:r>
-        <w:t xml:space="preserve">But they have </w:t>
-      </w:r>
-      <w:r>
-        <w:rPr>
-          <w:i/>
-        </w:rPr>
-        <w:t xml:space="preserve">different </w:t>
-      </w:r>
-      <w:r>
-        <w:t>SE’s</w:t>
-      </w:r>
-      <w:r>
-        <w:t xml:space="preserve"> and a</w:t>
-      </w:r>
-      <w:r>
-        <w:t xml:space="preserve"> </w:t>
-      </w:r>
-      <w:r>
-        <w:rPr>
-          <w:i/>
-        </w:rPr>
-        <w:t xml:space="preserve">different </w:t>
-      </w:r>
-      <w:r>
-        <w:t xml:space="preserve"> t statistic</w:t>
-      </w:r>
-      <w:r>
-        <w:t xml:space="preserve">, </w:t>
-      </w:r>
-      <w:r>
-        <w:t xml:space="preserve"> b/c now we have 2 sample sizes and 2 samples SD’s</w:t>
-      </w:r>
-    </w:p>
-    <w:p>
-      <w:pPr>
-        <w:pStyle w:val="ListBullet"/>
-      </w:pPr>
-      <w:r>
-        <w:t xml:space="preserve">If we subtract normally distributed data from another normal distribution, we end w/ a new set of data </w:t>
-      </w:r>
-      <w:r>
-        <w:sym w:font="Wingdings" w:char="F0E0"/>
-      </w:r>
-      <w:r>
-        <w:t xml:space="preserve"> N(mu1,S1) – N(mu2,S2) = N(u1-u2, Sqrt</w:t>
+        <w:t xml:space="preserve">Disadvantages of </w:t>
+      </w:r>
+      <w:r>
+        <w:rPr>
+          <w:u w:val="single"/>
+        </w:rPr>
+        <w:t>in</w:t>
       </w:r>
       <w:bookmarkStart w:id="1" w:name="_GoBack"/>
       <w:bookmarkEnd w:id="1"/>
       <w:r>
-        <w:t>(S1^2 + S2^2)</w:t>
+        <w:rPr>
+          <w:u w:val="single"/>
+        </w:rPr>
+        <w:t>dependent samples:</w:t>
+      </w:r>
+    </w:p>
+    <w:p>
+      <w:pPr>
+        <w:pStyle w:val="ListBullet"/>
+        <w:tabs>
+          <w:tab w:val="clear" w:pos="360"/>
+          <w:tab w:val="num" w:pos="1080"/>
+        </w:tabs>
+        <w:ind w:left="1080"/>
+      </w:pPr>
+      <w:r>
+        <w:t xml:space="preserve">Can’t control for individual differences </w:t>
+      </w:r>
+    </w:p>
+    <w:p>
+      <w:pPr>
+        <w:pStyle w:val="ListBullet"/>
+        <w:tabs>
+          <w:tab w:val="clear" w:pos="360"/>
+          <w:tab w:val="num" w:pos="1440"/>
+        </w:tabs>
+        <w:ind w:left="1440"/>
+      </w:pPr>
+      <w:r>
+        <w:t>Need more subjects (larger n) + to randomize the 2 groups taking the 2 Tx’s to control for this as best as possible</w:t>
+      </w:r>
+    </w:p>
+    <w:p>
+      <w:pPr>
+        <w:pStyle w:val="ListBullet"/>
+        <w:tabs>
+          <w:tab w:val="clear" w:pos="360"/>
+          <w:tab w:val="num" w:pos="1440"/>
+        </w:tabs>
+        <w:ind w:left="1440"/>
+      </w:pPr>
+      <w:r>
+        <w:t>Makes it less cost-effect, more time-consuming, + generally more expensive</w:t>
+      </w:r>
+    </w:p>
+    <w:p>
+      <w:pPr>
+        <w:pStyle w:val="ListBullet"/>
+        <w:tabs>
+          <w:tab w:val="clear" w:pos="360"/>
+          <w:tab w:val="num" w:pos="720"/>
+        </w:tabs>
+        <w:ind w:left="720"/>
+      </w:pPr>
+      <w:r>
+        <w:rPr>
+          <w:b/>
+        </w:rPr>
+        <w:t xml:space="preserve">Experimental study </w:t>
+      </w:r>
+      <w:r>
+        <w:sym w:font="Wingdings" w:char="F0E0"/>
+      </w:r>
+      <w:r>
+        <w:t xml:space="preserve"> give Tx to subjects</w:t>
+      </w:r>
+    </w:p>
+    <w:p>
+      <w:pPr>
+        <w:pStyle w:val="ListBullet"/>
+        <w:tabs>
+          <w:tab w:val="clear" w:pos="360"/>
+          <w:tab w:val="num" w:pos="720"/>
+        </w:tabs>
+        <w:ind w:left="720"/>
+      </w:pPr>
+      <w:r>
+        <w:rPr>
+          <w:b/>
+        </w:rPr>
+        <w:t xml:space="preserve">Observational study </w:t>
+      </w:r>
+      <w:r>
+        <w:sym w:font="Wingdings" w:char="F0E0"/>
+      </w:r>
+      <w:r>
+        <w:t xml:space="preserve"> observe characteristics of 2 different populations + compare</w:t>
+      </w:r>
+    </w:p>
+    <w:p>
+      <w:pPr>
+        <w:pStyle w:val="ListBullet"/>
+      </w:pPr>
+      <w:r>
+        <w:t>Independent</w:t>
+      </w:r>
+      <w:r>
+        <w:t xml:space="preserve"> sample studies use the </w:t>
+      </w:r>
+      <w:r>
+        <w:rPr>
+          <w:i/>
+        </w:rPr>
+        <w:t>same</w:t>
+      </w:r>
+      <w:r>
+        <w:t xml:space="preserve"> h(0) and h(a) technique</w:t>
+      </w:r>
+      <w:r>
+        <w:t xml:space="preserve"> +</w:t>
+      </w:r>
+      <w:r>
+        <w:t xml:space="preserve"> </w:t>
+      </w:r>
+      <w:r>
+        <w:rPr>
+          <w:i/>
+        </w:rPr>
+        <w:t>same</w:t>
+      </w:r>
+      <w:r>
+        <w:t xml:space="preserve"> </w:t>
+      </w:r>
+      <w:r>
+        <w:t xml:space="preserve">methods on </w:t>
+      </w:r>
+      <w:r>
+        <w:t>how we make a statistical decision (p &lt; alpha or not) as dependent sample studies</w:t>
+      </w:r>
+    </w:p>
+    <w:p>
+      <w:pPr>
+        <w:pStyle w:val="ListBullet"/>
+        <w:tabs>
+          <w:tab w:val="clear" w:pos="360"/>
+          <w:tab w:val="num" w:pos="720"/>
+        </w:tabs>
+        <w:ind w:left="720"/>
+      </w:pPr>
+      <w:r>
+        <w:t xml:space="preserve">But they have </w:t>
+      </w:r>
+      <w:r>
+        <w:rPr>
+          <w:i/>
+        </w:rPr>
+        <w:t xml:space="preserve">different </w:t>
+      </w:r>
+      <w:r>
+        <w:t>SE’s</w:t>
+      </w:r>
+      <w:r>
+        <w:t xml:space="preserve"> and a</w:t>
+      </w:r>
+      <w:r>
+        <w:t xml:space="preserve"> </w:t>
+      </w:r>
+      <w:r>
+        <w:rPr>
+          <w:i/>
+        </w:rPr>
+        <w:t xml:space="preserve">different </w:t>
+      </w:r>
+      <w:r>
+        <w:t xml:space="preserve"> t statistic</w:t>
+      </w:r>
+      <w:r>
+        <w:t xml:space="preserve">, </w:t>
+      </w:r>
+      <w:r>
+        <w:t xml:space="preserve"> b/c now we have 2 sample sizes and 2 samples SD’s</w:t>
+      </w:r>
+    </w:p>
+    <w:p>
+      <w:pPr>
+        <w:pStyle w:val="ListBullet"/>
+      </w:pPr>
+      <w:r>
+        <w:t xml:space="preserve">If we subtract normally distributed data from another normal distribution, we end w/ a new set of data </w:t>
+      </w:r>
+      <w:r>
+        <w:sym w:font="Wingdings" w:char="F0E0"/>
+      </w:r>
+      <w:r>
+        <w:t xml:space="preserve"> N(mu1,S1) – N(mu2,S2) = N(u1-u2, Sqrt(S1^2 + S2^2)</w:t>
       </w:r>
     </w:p>
     <w:p>
@@ -976,15 +992,7 @@
         <w:ind w:left="720"/>
       </w:pPr>
       <w:r>
-        <w:t xml:space="preserve">And now the </w:t>
-      </w:r>
-      <w:proofErr w:type="spellStart"/>
-      <w:r>
-        <w:t>dF</w:t>
-      </w:r>
-      <w:proofErr w:type="spellEnd"/>
-      <w:r>
-        <w:t xml:space="preserve"> changes </w:t>
+        <w:t xml:space="preserve">And now the dF changes </w:t>
       </w:r>
       <w:r>
         <w:sym w:font="Wingdings" w:char="F0E0"/>
@@ -1210,23 +1218,7 @@
         <w:ind w:left="720"/>
       </w:pPr>
       <w:r>
-        <w:t xml:space="preserve">h(0) = </w:t>
-      </w:r>
-      <w:proofErr w:type="spellStart"/>
-      <w:r>
-        <w:t>pr</w:t>
-      </w:r>
-      <w:proofErr w:type="spellEnd"/>
-      <w:r>
-        <w:t xml:space="preserve">(g) = </w:t>
-      </w:r>
-      <w:proofErr w:type="spellStart"/>
-      <w:r>
-        <w:t>pr</w:t>
-      </w:r>
-      <w:proofErr w:type="spellEnd"/>
-      <w:r>
-        <w:t>(w)</w:t>
+        <w:t>h(0) = pr(g) = pr(w)</w:t>
       </w:r>
       <w:r>
         <w:tab/>
@@ -1235,23 +1227,7 @@
         <w:tab/>
       </w:r>
       <w:r>
-        <w:t xml:space="preserve">h(a) = </w:t>
-      </w:r>
-      <w:proofErr w:type="spellStart"/>
-      <w:r>
-        <w:t>pr</w:t>
-      </w:r>
-      <w:proofErr w:type="spellEnd"/>
-      <w:r>
-        <w:t xml:space="preserve">(g) &lt;&gt; </w:t>
-      </w:r>
-      <w:proofErr w:type="spellStart"/>
-      <w:r>
-        <w:t>pr</w:t>
-      </w:r>
-      <w:proofErr w:type="spellEnd"/>
-      <w:r>
-        <w:t>(w)</w:t>
+        <w:t>h(a) = pr(g) &lt;&gt; pr(w)</w:t>
       </w:r>
     </w:p>
     <w:p>
@@ -1396,17 +1372,40 @@
         <w:t>variance</w:t>
       </w:r>
       <w:r>
-        <w:t xml:space="preserve"> = sum of squared deviations / </w:t>
-      </w:r>
-      <w:proofErr w:type="spellStart"/>
-      <w:r>
-        <w:t>dF</w:t>
-      </w:r>
-      <w:proofErr w:type="spellEnd"/>
+        <w:t xml:space="preserve"> = sum of squared deviations / dF </w:t>
+      </w:r>
+      <w:r>
+        <w:sym w:font="Wingdings" w:char="F0E0"/>
+      </w:r>
       <w:r>
         <w:t xml:space="preserve"> </w:t>
       </w:r>
       <w:r>
+        <w:rPr>
+          <w:b/>
+        </w:rPr>
+        <w:t>SS/dF</w:t>
+      </w:r>
+      <w:r>
+        <w:rPr>
+          <w:b/>
+        </w:rPr>
+        <w:t xml:space="preserve"> = sum[(x(i) – x)^2]/(n-1)</w:t>
+      </w:r>
+    </w:p>
+    <w:p>
+      <w:pPr>
+        <w:pStyle w:val="ListBullet"/>
+        <w:tabs>
+          <w:tab w:val="clear" w:pos="360"/>
+          <w:tab w:val="num" w:pos="720"/>
+        </w:tabs>
+        <w:ind w:left="720"/>
+      </w:pPr>
+      <w:r>
+        <w:t xml:space="preserve">w/ pooled variances, we’re doing almost the same thing </w:t>
+      </w:r>
+      <w:r>
         <w:sym w:font="Wingdings" w:char="F0E0"/>
       </w:r>
       <w:r>
@@ -1416,184 +1415,103 @@
         <w:rPr>
           <w:b/>
         </w:rPr>
-        <w:t>SS/</w:t>
-      </w:r>
-      <w:proofErr w:type="spellStart"/>
-      <w:r>
-        <w:rPr>
-          <w:b/>
-        </w:rPr>
-        <w:t>dF</w:t>
-      </w:r>
-      <w:proofErr w:type="spellEnd"/>
-      <w:r>
-        <w:rPr>
-          <w:b/>
-        </w:rPr>
-        <w:t xml:space="preserve"> = sum[(x(</w:t>
-      </w:r>
-      <w:proofErr w:type="spellStart"/>
-      <w:r>
-        <w:rPr>
-          <w:b/>
-        </w:rPr>
-        <w:t>i</w:t>
-      </w:r>
-      <w:proofErr w:type="spellEnd"/>
-      <w:r>
-        <w:rPr>
-          <w:b/>
-        </w:rPr>
-        <w:t>) – x)^2]/(n-1)</w:t>
-      </w:r>
-    </w:p>
-    <w:p>
-      <w:pPr>
-        <w:pStyle w:val="ListBullet"/>
-        <w:tabs>
-          <w:tab w:val="clear" w:pos="360"/>
-          <w:tab w:val="num" w:pos="720"/>
-        </w:tabs>
-        <w:ind w:left="720"/>
-      </w:pPr>
-      <w:r>
-        <w:t xml:space="preserve">w/ pooled variances, we’re doing almost the same thing </w:t>
-      </w:r>
-      <w:r>
+        <w:t>s(p)^2 = (SS1 + SS2) / (df1 + df2)</w:t>
+      </w:r>
+    </w:p>
+    <w:p>
+      <w:pPr>
+        <w:pStyle w:val="ListBullet"/>
+        <w:tabs>
+          <w:tab w:val="clear" w:pos="360"/>
+          <w:tab w:val="num" w:pos="720"/>
+        </w:tabs>
+        <w:ind w:left="720"/>
+      </w:pPr>
+      <w:r>
+        <w:rPr>
+          <w:b/>
+        </w:rPr>
+        <w:t>Corrected SE = Sqrt(s(p)^2/n1 + sp(2)^2/n2)</w:t>
+      </w:r>
+    </w:p>
+    <w:p>
+      <w:pPr>
+        <w:pStyle w:val="ListBullet"/>
+        <w:tabs>
+          <w:tab w:val="clear" w:pos="360"/>
+          <w:tab w:val="num" w:pos="720"/>
+        </w:tabs>
+        <w:ind w:left="720"/>
+      </w:pPr>
+      <w:r>
+        <w:rPr>
+          <w:b/>
+        </w:rPr>
+        <w:t xml:space="preserve">Corrected t </w:t>
+      </w:r>
+      <w:r>
+        <w:rPr>
+          <w:b/>
+        </w:rPr>
         <w:sym w:font="Wingdings" w:char="F0E0"/>
       </w:r>
       <w:r>
+        <w:rPr>
+          <w:b/>
+        </w:rPr>
+        <w:t xml:space="preserve"> mean difference – expected mean difference / corrected SE </w:t>
+      </w:r>
+    </w:p>
+    <w:p>
+      <w:pPr>
+        <w:pStyle w:val="ListBullet"/>
+        <w:tabs>
+          <w:tab w:val="clear" w:pos="360"/>
+          <w:tab w:val="num" w:pos="1080"/>
+        </w:tabs>
+        <w:ind w:left="1080"/>
+      </w:pPr>
+      <w:r>
+        <w:rPr>
+          <w:b/>
+        </w:rPr>
+        <w:t>(x – y) – (mu(x) – mu(y)</w:t>
+      </w:r>
+      <w:r>
+        <w:rPr>
+          <w:b/>
+        </w:rPr>
+        <w:t>)</w:t>
+      </w:r>
+      <w:r>
+        <w:rPr>
+          <w:b/>
+        </w:rPr>
+        <w:t xml:space="preserve"> / SE(xy) </w:t>
+      </w:r>
+    </w:p>
+    <w:p>
+      <w:pPr>
+        <w:pStyle w:val="ListBullet"/>
+        <w:tabs>
+          <w:tab w:val="clear" w:pos="360"/>
+          <w:tab w:val="num" w:pos="1080"/>
+        </w:tabs>
+        <w:ind w:left="1080"/>
+      </w:pPr>
+      <w:r>
+        <w:t xml:space="preserve">if h(0) says no expected difference </w:t>
+      </w:r>
+      <w:r>
+        <w:sym w:font="Wingdings" w:char="F0E0"/>
+      </w:r>
+      <w:r>
         <w:t xml:space="preserve"> </w:t>
       </w:r>
       <w:r>
         <w:rPr>
           <w:b/>
         </w:rPr>
-        <w:t>s(p)^2 = (SS1 + SS2) / (df1 + df2)</w:t>
-      </w:r>
-    </w:p>
-    <w:p>
-      <w:pPr>
-        <w:pStyle w:val="ListBullet"/>
-        <w:tabs>
-          <w:tab w:val="clear" w:pos="360"/>
-          <w:tab w:val="num" w:pos="720"/>
-        </w:tabs>
-        <w:ind w:left="720"/>
-      </w:pPr>
-      <w:r>
-        <w:rPr>
-          <w:b/>
-        </w:rPr>
-        <w:t xml:space="preserve">Corrected SE = Sqrt(s(p)^2/n1 + </w:t>
-      </w:r>
-      <w:proofErr w:type="spellStart"/>
-      <w:r>
-        <w:rPr>
-          <w:b/>
-        </w:rPr>
-        <w:t>sp</w:t>
-      </w:r>
-      <w:proofErr w:type="spellEnd"/>
-      <w:r>
-        <w:rPr>
-          <w:b/>
-        </w:rPr>
-        <w:t>(2)^2/n2)</w:t>
-      </w:r>
-    </w:p>
-    <w:p>
-      <w:pPr>
-        <w:pStyle w:val="ListBullet"/>
-        <w:tabs>
-          <w:tab w:val="clear" w:pos="360"/>
-          <w:tab w:val="num" w:pos="720"/>
-        </w:tabs>
-        <w:ind w:left="720"/>
-      </w:pPr>
-      <w:r>
-        <w:rPr>
-          <w:b/>
-        </w:rPr>
-        <w:t xml:space="preserve">Corrected t </w:t>
-      </w:r>
-      <w:r>
-        <w:rPr>
-          <w:b/>
-        </w:rPr>
-        <w:sym w:font="Wingdings" w:char="F0E0"/>
-      </w:r>
-      <w:r>
-        <w:rPr>
-          <w:b/>
-        </w:rPr>
-        <w:t xml:space="preserve"> mean difference – expected mean difference / corrected SE </w:t>
-      </w:r>
-    </w:p>
-    <w:p>
-      <w:pPr>
-        <w:pStyle w:val="ListBullet"/>
-        <w:tabs>
-          <w:tab w:val="clear" w:pos="360"/>
-          <w:tab w:val="num" w:pos="1080"/>
-        </w:tabs>
-        <w:ind w:left="1080"/>
-      </w:pPr>
-      <w:r>
-        <w:rPr>
-          <w:b/>
-        </w:rPr>
-        <w:t>(x – y) – (mu(x) – mu(y)</w:t>
-      </w:r>
-      <w:r>
-        <w:rPr>
-          <w:b/>
-        </w:rPr>
-        <w:t>)</w:t>
-      </w:r>
-      <w:r>
-        <w:rPr>
-          <w:b/>
-        </w:rPr>
-        <w:t xml:space="preserve"> / SE(</w:t>
-      </w:r>
-      <w:proofErr w:type="spellStart"/>
-      <w:r>
-        <w:rPr>
-          <w:b/>
-        </w:rPr>
-        <w:t>xy</w:t>
-      </w:r>
-      <w:proofErr w:type="spellEnd"/>
-      <w:r>
-        <w:rPr>
-          <w:b/>
-        </w:rPr>
-        <w:t xml:space="preserve">) </w:t>
-      </w:r>
-    </w:p>
-    <w:p>
-      <w:pPr>
-        <w:pStyle w:val="ListBullet"/>
-        <w:tabs>
-          <w:tab w:val="clear" w:pos="360"/>
-          <w:tab w:val="num" w:pos="1080"/>
-        </w:tabs>
-        <w:ind w:left="1080"/>
-      </w:pPr>
-      <w:r>
-        <w:t xml:space="preserve">if h(0) says no expected difference </w:t>
-      </w:r>
-      <w:r>
-        <w:sym w:font="Wingdings" w:char="F0E0"/>
-      </w:r>
-      <w:r>
-        <w:t xml:space="preserve"> </w:t>
-      </w:r>
-      <w:r>
-        <w:rPr>
-          <w:b/>
-        </w:rPr>
         <w:t>(x – y) – (</w:t>
       </w:r>
       <w:r>
@@ -1606,21 +1524,7 @@
         <w:rPr>
           <w:b/>
         </w:rPr>
-        <w:t>) / SE(</w:t>
-      </w:r>
-      <w:proofErr w:type="spellStart"/>
-      <w:r>
-        <w:rPr>
-          <w:b/>
-        </w:rPr>
-        <w:t>xy</w:t>
-      </w:r>
-      <w:proofErr w:type="spellEnd"/>
-      <w:r>
-        <w:rPr>
-          <w:b/>
-        </w:rPr>
-        <w:t xml:space="preserve">) </w:t>
+        <w:t xml:space="preserve">) / SE(xy) </w:t>
       </w:r>
     </w:p>
     <w:p>
@@ -1656,21 +1560,7 @@
         <w:rPr>
           <w:b/>
         </w:rPr>
-        <w:t>(x – y) / SE(</w:t>
-      </w:r>
-      <w:proofErr w:type="spellStart"/>
-      <w:r>
-        <w:rPr>
-          <w:b/>
-        </w:rPr>
-        <w:t>xy</w:t>
-      </w:r>
-      <w:proofErr w:type="spellEnd"/>
-      <w:r>
-        <w:rPr>
-          <w:b/>
-        </w:rPr>
-        <w:t xml:space="preserve">) </w:t>
+        <w:t xml:space="preserve">(x – y) / SE(xy) </w:t>
       </w:r>
       <w:r>
         <w:t xml:space="preserve">, when we </w:t>
@@ -1734,21 +1624,7 @@
         <w:rPr>
           <w:b/>
         </w:rPr>
-        <w:t xml:space="preserve"> / SE(</w:t>
-      </w:r>
-      <w:proofErr w:type="spellStart"/>
-      <w:r>
-        <w:rPr>
-          <w:b/>
-        </w:rPr>
-        <w:t>xy</w:t>
-      </w:r>
-      <w:proofErr w:type="spellEnd"/>
-      <w:r>
-        <w:rPr>
-          <w:b/>
-        </w:rPr>
-        <w:t>)</w:t>
+        <w:t xml:space="preserve"> / SE(xy)</w:t>
       </w:r>
     </w:p>
     <w:p>
@@ -2729,7 +2605,7 @@
 </file>
 
 <file path=customXml/itemProps1.xml><?xml version="1.0" encoding="utf-8"?>
-<ds:datastoreItem xmlns:ds="http://schemas.openxmlformats.org/officeDocument/2006/customXml" ds:itemID="{B1D12046-14C3-417B-AC4E-76B7B8D78257}">
+<ds:datastoreItem xmlns:ds="http://schemas.openxmlformats.org/officeDocument/2006/customXml" ds:itemID="{5DF7FA47-B2C9-4539-AED3-1528466970B3}">
   <ds:schemaRefs>
     <ds:schemaRef ds:uri="http://schemas.openxmlformats.org/officeDocument/2006/bibliography"/>
   </ds:schemaRefs>

</xml_diff>